<commit_message>
Nueva reserva Parte 3
</commit_message>
<xml_diff>
--- a/documentación/BARteca.docx
+++ b/documentación/BARteca.docx
@@ -1540,9 +1540,12 @@
       </w:pPr>
       <w:bookmarkStart w:id="0" w:name="_Toc169041692"/>
       <w:r>
-        <w:t>INTRODUCCIÓN</w:t>
+        <w:t>INTRODUCCIÓ</w:t>
       </w:r>
       <w:bookmarkEnd w:id="0"/>
+      <w:r>
+        <w:t>N</w:t>
+      </w:r>
     </w:p>
     <w:p/>
     <w:p>
@@ -1573,7 +1576,6 @@
       <w:r>
         <w:t xml:space="preserve">   Como una especie de </w:t>
       </w:r>
-      <w:proofErr w:type="spellStart"/>
       <w:r>
         <w:rPr>
           <w:i/>
@@ -1581,17 +1583,8 @@
         </w:rPr>
         <w:t>Booking</w:t>
       </w:r>
-      <w:proofErr w:type="spellEnd"/>
-      <w:r>
-        <w:t xml:space="preserve"> pero de bares, donde podemos ver un listado con los bares con información de estos, por ejemplo, su ciudad, nombre, contacto, </w:t>
-      </w:r>
-      <w:proofErr w:type="gramStart"/>
-      <w:r>
-        <w:t>valoración,…</w:t>
-      </w:r>
-      <w:proofErr w:type="gramEnd"/>
-      <w:r>
-        <w:t xml:space="preserve"> Y con acciones como son: </w:t>
+      <w:r>
+        <w:t xml:space="preserve"> pero de bares, donde podemos ver un listado con los bares con información de estos, por ejemplo, su ciudad, nombre, contacto, valoración,… Y con acciones como son: </w:t>
       </w:r>
       <w:r>
         <w:rPr>
@@ -1625,7 +1618,6 @@
       <w:r>
         <w:t xml:space="preserve">* y </w:t>
       </w:r>
-      <w:proofErr w:type="spellStart"/>
       <w:r>
         <w:rPr>
           <w:i/>
@@ -1633,17 +1625,8 @@
         </w:rPr>
         <w:t>login</w:t>
       </w:r>
-      <w:proofErr w:type="spellEnd"/>
-      <w:r>
-        <w:t xml:space="preserve"> para usuarios, con esto conseguimos que no cualquiera pueda hacer todas las funciones que tiene alguien </w:t>
-      </w:r>
-      <w:proofErr w:type="spellStart"/>
-      <w:r>
-        <w:t>logueado</w:t>
-      </w:r>
-      <w:proofErr w:type="spellEnd"/>
-      <w:r>
-        <w:t>, por ejemplo, crear una entrada de un bar.</w:t>
+      <w:r>
+        <w:t xml:space="preserve"> para usuarios, con esto conseguimos que no cualquiera pueda hacer todas las funciones que tiene alguien logueado, por ejemplo, crear una entrada de un bar.</w:t>
       </w:r>
     </w:p>
     <w:p/>
@@ -1666,25 +1649,8 @@
     <w:p/>
     <w:p>
       <w:r>
-        <w:t xml:space="preserve">   Este proyecto está dividido en dos partes, en una encontramos el </w:t>
-      </w:r>
-      <w:proofErr w:type="spellStart"/>
-      <w:r>
-        <w:t>frontend</w:t>
-      </w:r>
-      <w:proofErr w:type="spellEnd"/>
-      <w:r>
-        <w:t xml:space="preserve">, con los componentes que hacen que la aplicación tenga funcionalidad y, por otra parte, encontramos el </w:t>
-      </w:r>
-      <w:proofErr w:type="spellStart"/>
-      <w:r>
-        <w:t>backend</w:t>
-      </w:r>
-      <w:proofErr w:type="spellEnd"/>
-      <w:r>
-        <w:t xml:space="preserve">, donde gestionamos los </w:t>
-      </w:r>
-      <w:proofErr w:type="spellStart"/>
+        <w:t xml:space="preserve">   Este proyecto está dividido en dos partes, en una encontramos el frontend, con los componentes que hacen que la aplicación tenga funcionalidad y, por otra parte, encontramos el backend, donde gestionamos los </w:t>
+      </w:r>
       <w:r>
         <w:rPr>
           <w:b/>
@@ -1692,7 +1658,6 @@
         </w:rPr>
         <w:t>endpoints</w:t>
       </w:r>
-      <w:proofErr w:type="spellEnd"/>
       <w:r>
         <w:t xml:space="preserve"> y BBDD.</w:t>
       </w:r>
@@ -1720,13 +1685,8 @@
         <w:pStyle w:val="Subttulo"/>
       </w:pPr>
       <w:r>
-        <w:t xml:space="preserve">   → </w:t>
-      </w:r>
-      <w:proofErr w:type="spellStart"/>
-      <w:r>
-        <w:t>React</w:t>
-      </w:r>
-      <w:proofErr w:type="spellEnd"/>
+        <w:t xml:space="preserve">   → React</w:t>
+      </w:r>
     </w:p>
     <w:p/>
     <w:p>
@@ -1750,7 +1710,6 @@
       <w:r>
         <w:t xml:space="preserve">   Algunas de las características de </w:t>
       </w:r>
-      <w:proofErr w:type="spellStart"/>
       <w:r>
         <w:rPr>
           <w:i/>
@@ -1758,22 +1717,15 @@
         </w:rPr>
         <w:t>React</w:t>
       </w:r>
-      <w:proofErr w:type="spellEnd"/>
-      <w:r>
-        <w:t xml:space="preserve"> </w:t>
-      </w:r>
-      <w:proofErr w:type="gramStart"/>
-      <w:r>
-        <w:t>son :</w:t>
-      </w:r>
-      <w:proofErr w:type="gramEnd"/>
+      <w:r>
+        <w:t xml:space="preserve"> son :</w:t>
+      </w:r>
     </w:p>
     <w:p/>
     <w:p>
       <w:r>
         <w:t xml:space="preserve">   1. Componentes reutilizables: </w:t>
       </w:r>
-      <w:proofErr w:type="spellStart"/>
       <w:r>
         <w:rPr>
           <w:i/>
@@ -1781,7 +1733,6 @@
         </w:rPr>
         <w:t>React</w:t>
       </w:r>
-      <w:proofErr w:type="spellEnd"/>
       <w:r>
         <w:t xml:space="preserve"> permite construir interfaces de </w:t>
       </w:r>
@@ -1796,7 +1747,6 @@
       <w:r>
         <w:t xml:space="preserve">   1. Virtual DOM: </w:t>
       </w:r>
-      <w:proofErr w:type="spellStart"/>
       <w:r>
         <w:rPr>
           <w:i/>
@@ -1804,33 +1754,14 @@
         </w:rPr>
         <w:t>React</w:t>
       </w:r>
-      <w:proofErr w:type="spellEnd"/>
-      <w:r>
-        <w:t xml:space="preserve"> utiliza un modelo de representación virtual del DOM (</w:t>
-      </w:r>
-      <w:proofErr w:type="spellStart"/>
-      <w:r>
-        <w:t>Document</w:t>
-      </w:r>
-      <w:proofErr w:type="spellEnd"/>
+      <w:r>
+        <w:t xml:space="preserve"> utiliza un modelo de representación virtual del DOM (Document</w:t>
+      </w:r>
       <w:r>
         <w:t xml:space="preserve"> </w:t>
       </w:r>
-      <w:proofErr w:type="spellStart"/>
-      <w:r>
-        <w:t>Object</w:t>
-      </w:r>
-      <w:proofErr w:type="spellEnd"/>
-      <w:r>
-        <w:t xml:space="preserve"> </w:t>
-      </w:r>
-      <w:proofErr w:type="spellStart"/>
-      <w:r>
-        <w:t>Model</w:t>
-      </w:r>
-      <w:proofErr w:type="spellEnd"/>
-      <w:r>
-        <w:t xml:space="preserve">). En lugar de actualizar directamente el DOM cada vez que cambia el estado </w:t>
+      <w:r>
+        <w:t xml:space="preserve">Object Model). En lugar de actualizar directamente el DOM cada vez que cambia el estado </w:t>
       </w:r>
       <w:r>
         <w:t>de un</w:t>
@@ -1838,7 +1769,6 @@
       <w:r>
         <w:t xml:space="preserve"> componente, </w:t>
       </w:r>
-      <w:proofErr w:type="spellStart"/>
       <w:r>
         <w:rPr>
           <w:i/>
@@ -1846,7 +1776,6 @@
         </w:rPr>
         <w:t>React</w:t>
       </w:r>
-      <w:proofErr w:type="spellEnd"/>
       <w:r>
         <w:t xml:space="preserve"> compara el virtual DOM con el DOM real y realiza solo </w:t>
       </w:r>
@@ -1861,7 +1790,6 @@
       <w:r>
         <w:t xml:space="preserve">   1. JSX: </w:t>
       </w:r>
-      <w:proofErr w:type="spellStart"/>
       <w:r>
         <w:rPr>
           <w:i/>
@@ -1869,7 +1797,6 @@
         </w:rPr>
         <w:t>React</w:t>
       </w:r>
-      <w:proofErr w:type="spellEnd"/>
       <w:r>
         <w:t xml:space="preserve"> utiliza </w:t>
       </w:r>
@@ -1943,7 +1870,6 @@
       <w:r>
         <w:t xml:space="preserve">   La elección de </w:t>
       </w:r>
-      <w:proofErr w:type="spellStart"/>
       <w:r>
         <w:rPr>
           <w:i/>
@@ -1951,7 +1877,6 @@
         </w:rPr>
         <w:t>React</w:t>
       </w:r>
-      <w:proofErr w:type="spellEnd"/>
       <w:r>
         <w:t xml:space="preserve"> para mi proyecto viene dada a la comodidad con la que trabajo con este y con la variedad de opciones que puedes implementar con las librerías de componentes, de las que hablaré más adelante.</w:t>
       </w:r>
@@ -2075,23 +2000,7 @@
         <w:t>HTTP</w:t>
       </w:r>
       <w:r>
-        <w:t xml:space="preserve"> a nuestro </w:t>
-      </w:r>
-      <w:proofErr w:type="spellStart"/>
-      <w:r>
-        <w:t>backend</w:t>
-      </w:r>
-      <w:proofErr w:type="spellEnd"/>
-      <w:r>
-        <w:t xml:space="preserve"> en este </w:t>
-      </w:r>
-      <w:proofErr w:type="gramStart"/>
-      <w:r>
-        <w:t>caso</w:t>
-      </w:r>
-      <w:proofErr w:type="gramEnd"/>
-      <w:r>
-        <w:t xml:space="preserve"> aunque puede ser cualquier dirección </w:t>
+        <w:t xml:space="preserve"> a nuestro backend en este caso aunque puede ser cualquier dirección </w:t>
       </w:r>
       <w:r>
         <w:rPr>
@@ -2128,7 +2037,6 @@
       <w:r>
         <w:t xml:space="preserve">permite el manejo de promesas debido a que utiliza promesas basadas en el estándar </w:t>
       </w:r>
-      <w:proofErr w:type="spellStart"/>
       <w:r>
         <w:rPr>
           <w:b/>
@@ -2136,7 +2044,6 @@
         </w:rPr>
         <w:t>Promise</w:t>
       </w:r>
-      <w:proofErr w:type="spellEnd"/>
       <w:r>
         <w:t xml:space="preserve"> de </w:t>
       </w:r>
@@ -2165,13 +2072,8 @@
         <w:pStyle w:val="Subttulo"/>
       </w:pPr>
       <w:r>
-        <w:t xml:space="preserve">   → </w:t>
-      </w:r>
-      <w:proofErr w:type="spellStart"/>
-      <w:r>
-        <w:t>PrimeReact</w:t>
-      </w:r>
-      <w:proofErr w:type="spellEnd"/>
+        <w:t xml:space="preserve">   → PrimeReact</w:t>
+      </w:r>
     </w:p>
     <w:p>
       <w:r>
@@ -2180,7 +2082,6 @@
       <w:r>
         <w:t xml:space="preserve">s una librería de componentes de </w:t>
       </w:r>
-      <w:proofErr w:type="spellStart"/>
       <w:r>
         <w:rPr>
           <w:i/>
@@ -2188,20 +2089,11 @@
         </w:rPr>
         <w:t>React</w:t>
       </w:r>
-      <w:proofErr w:type="spellEnd"/>
       <w:r>
         <w:t xml:space="preserve"> </w:t>
       </w:r>
       <w:r>
-        <w:t xml:space="preserve">esta nos facilita el uso de componentes generales y su diseño, como son botones, </w:t>
-      </w:r>
-      <w:proofErr w:type="spellStart"/>
-      <w:r>
-        <w:t>popups</w:t>
-      </w:r>
-      <w:proofErr w:type="spellEnd"/>
-      <w:r>
-        <w:t xml:space="preserve">, inputs, etc. Con esto tenemos un desarrollo de interfaz más ágil y una creación de </w:t>
+        <w:t xml:space="preserve">esta nos facilita el uso de componentes generales y su diseño, como son botones, popups, inputs, etc. Con esto tenemos un desarrollo de interfaz más ágil y una creación de </w:t>
       </w:r>
       <w:r>
         <w:t>esta</w:t>
@@ -2239,15 +2131,7 @@
     <w:p/>
     <w:p>
       <w:r>
-        <w:t xml:space="preserve">   Spring es un </w:t>
-      </w:r>
-      <w:proofErr w:type="spellStart"/>
-      <w:r>
-        <w:t>framework</w:t>
-      </w:r>
-      <w:proofErr w:type="spellEnd"/>
-      <w:r>
-        <w:t xml:space="preserve"> de código abierto que da soporte al desarrollo de aplicaciones basadas en Java mediante el uso de objetos sencillos.</w:t>
+        <w:t xml:space="preserve">   Spring es un framework de código abierto que da soporte al desarrollo de aplicaciones basadas en Java mediante el uso de objetos sencillos.</w:t>
       </w:r>
     </w:p>
     <w:p/>
@@ -2367,15 +2251,7 @@
         <w:t>Spring</w:t>
       </w:r>
       <w:r>
-        <w:t xml:space="preserve"> debido a la </w:t>
-      </w:r>
-      <w:proofErr w:type="gramStart"/>
-      <w:r>
-        <w:t>flexibilidad ,</w:t>
-      </w:r>
-      <w:proofErr w:type="gramEnd"/>
-      <w:r>
-        <w:t xml:space="preserve"> viabilidad y seguridad que este nos ofrece.</w:t>
+        <w:t xml:space="preserve"> debido a la flexibilidad , viabilidad y seguridad que este nos ofrece.</w:t>
       </w:r>
     </w:p>
     <w:p>
@@ -2458,15 +2334,7 @@
     <w:p/>
     <w:p>
       <w:r>
-        <w:t xml:space="preserve">   5. Ecosistema Extenso: Docker cuenta con un amplio ecosistema, incluyendo Docker </w:t>
-      </w:r>
-      <w:proofErr w:type="gramStart"/>
-      <w:r>
-        <w:t>Hub</w:t>
-      </w:r>
-      <w:proofErr w:type="gramEnd"/>
-      <w:r>
-        <w:t>, un repositorio en línea donde los desarrolladores pueden compartir y obtener imágenes de contenedores preconfiguradas.</w:t>
+        <w:t xml:space="preserve">   5. Ecosistema Extenso: Docker cuenta con un amplio ecosistema, incluyendo Docker Hub, un repositorio en línea donde los desarrolladores pueden compartir y obtener imágenes de contenedores preconfiguradas.</w:t>
       </w:r>
     </w:p>
     <w:p/>
@@ -2612,20 +2480,14 @@
       </w:pPr>
       <w:r>
         <w:lastRenderedPageBreak/>
-        <w:t xml:space="preserve">   → </w:t>
-      </w:r>
-      <w:proofErr w:type="spellStart"/>
-      <w:r>
-        <w:t>PlantUML</w:t>
-      </w:r>
-      <w:proofErr w:type="spellEnd"/>
+        <w:t xml:space="preserve">   → PlantUML</w:t>
+      </w:r>
     </w:p>
     <w:p/>
     <w:p>
       <w:r>
         <w:t xml:space="preserve">   </w:t>
       </w:r>
-      <w:proofErr w:type="spellStart"/>
       <w:r>
         <w:rPr>
           <w:i/>
@@ -2633,7 +2495,6 @@
         </w:rPr>
         <w:t>PlantUML</w:t>
       </w:r>
-      <w:proofErr w:type="spellEnd"/>
       <w:r>
         <w:t xml:space="preserve"> es una herramienta de código abierto que permite crear diagramas a partir </w:t>
       </w:r>
@@ -2649,7 +2510,6 @@
       <w:r>
         <w:t xml:space="preserve">   Características de </w:t>
       </w:r>
-      <w:proofErr w:type="spellStart"/>
       <w:r>
         <w:rPr>
           <w:i/>
@@ -2657,7 +2517,6 @@
         </w:rPr>
         <w:t>PlanUML</w:t>
       </w:r>
-      <w:proofErr w:type="spellEnd"/>
       <w:r>
         <w:t>:</w:t>
       </w:r>
@@ -2677,15 +2536,7 @@
     <w:p/>
     <w:p>
       <w:r>
-        <w:t xml:space="preserve">   1. Integración: Se integra fácilmente con </w:t>
-      </w:r>
-      <w:proofErr w:type="spellStart"/>
-      <w:r>
-        <w:t>IDEs</w:t>
-      </w:r>
-      <w:proofErr w:type="spellEnd"/>
-      <w:r>
-        <w:t>, sistemas de control de versiones y herramientas de documentación.</w:t>
+        <w:t xml:space="preserve">   1. Integración: Se integra fácilmente con IDEs, sistemas de control de versiones y herramientas de documentación.</w:t>
       </w:r>
     </w:p>
     <w:p/>
@@ -3080,23 +2931,7 @@
     </w:p>
     <w:p>
       <w:r>
-        <w:t xml:space="preserve">En </w:t>
-      </w:r>
-      <w:proofErr w:type="gramStart"/>
-      <w:r>
-        <w:t>este diagramas</w:t>
-      </w:r>
-      <w:proofErr w:type="gramEnd"/>
-      <w:r>
-        <w:t xml:space="preserve"> represento de forma general las diferentes clases y como se </w:t>
-      </w:r>
-      <w:proofErr w:type="spellStart"/>
-      <w:r>
-        <w:t>realcionan</w:t>
-      </w:r>
-      <w:proofErr w:type="spellEnd"/>
-      <w:r>
-        <w:t>.</w:t>
+        <w:t>En este diagramas represento de forma general las diferentes clases y como se realcionan.</w:t>
       </w:r>
     </w:p>
     <w:p/>
@@ -3174,31 +3009,7 @@
     <w:p/>
     <w:p>
       <w:r>
-        <w:t xml:space="preserve">En este diagrama muestro las diferentes tecnologías </w:t>
-      </w:r>
-      <w:proofErr w:type="gramStart"/>
-      <w:r>
-        <w:t>que</w:t>
-      </w:r>
-      <w:proofErr w:type="gramEnd"/>
-      <w:r>
-        <w:t xml:space="preserve"> utilizado para cada parte de la aplicación, tanto </w:t>
-      </w:r>
-      <w:proofErr w:type="spellStart"/>
-      <w:r>
-        <w:t>frontend</w:t>
-      </w:r>
-      <w:proofErr w:type="spellEnd"/>
-      <w:r>
-        <w:t xml:space="preserve"> como </w:t>
-      </w:r>
-      <w:proofErr w:type="spellStart"/>
-      <w:r>
-        <w:t>backend</w:t>
-      </w:r>
-      <w:proofErr w:type="spellEnd"/>
-      <w:r>
-        <w:t>.</w:t>
+        <w:t>En este diagrama muestro las diferentes tecnologías que utilizado para cada parte de la aplicación, tanto frontend como backend.</w:t>
       </w:r>
     </w:p>
     <w:p>

</xml_diff>